<commit_message>
Some initial analysis and comments
</commit_message>
<xml_diff>
--- a/Documents/Team Agreement_JM.docx
+++ b/Documents/Team Agreement_JM.docx
@@ -401,7 +401,7 @@
           <w:sz w:val="24"/>
           <w:szCs w:val="20"/>
         </w:rPr>
-        <w:t>Team Member</w:t>
+        <w:t>Seyed Vahid Alavi Nezhad</w:t>
       </w:r>
       <w:r>
         <w:rPr>
@@ -411,7 +411,7 @@
           <w:sz w:val="24"/>
           <w:szCs w:val="20"/>
         </w:rPr>
-        <w:t xml:space="preserve"> </w:t>
+        <w:t>,</w:t>
       </w:r>
       <w:r>
         <w:rPr>
@@ -421,12 +421,9 @@
           <w:sz w:val="24"/>
           <w:szCs w:val="20"/>
         </w:rPr>
-        <w:t>2 0nnnnnn</w:t>
-      </w:r>
-    </w:p>
-    <w:p>
-      <w:pPr>
-        <w:jc w:val="center"/>
+        <w:t xml:space="preserve"> </w:t>
+      </w:r>
+      <w:r>
         <w:rPr>
           <w:rFonts w:ascii="Verdana" w:hAnsi="Verdana" w:cs="Tahoma"/>
           <w:b/>
@@ -434,8 +431,12 @@
           <w:sz w:val="24"/>
           <w:szCs w:val="20"/>
         </w:rPr>
-      </w:pPr>
-      <w:r>
+        <w:t>N12048526</w:t>
+      </w:r>
+    </w:p>
+    <w:p>
+      <w:pPr>
+        <w:jc w:val="center"/>
         <w:rPr>
           <w:rFonts w:ascii="Verdana" w:hAnsi="Verdana" w:cs="Tahoma"/>
           <w:b/>
@@ -443,8 +444,7 @@
           <w:sz w:val="24"/>
           <w:szCs w:val="20"/>
         </w:rPr>
-        <w:t>Team Member</w:t>
-      </w:r>
+      </w:pPr>
       <w:r>
         <w:rPr>
           <w:rFonts w:ascii="Verdana" w:hAnsi="Verdana" w:cs="Tahoma"/>
@@ -453,8 +453,9 @@
           <w:sz w:val="24"/>
           <w:szCs w:val="20"/>
         </w:rPr>
-        <w:t xml:space="preserve"> </w:t>
-      </w:r>
+        <w:t xml:space="preserve">Scott </w:t>
+      </w:r>
+      <w:proofErr w:type="spellStart"/>
       <w:r>
         <w:rPr>
           <w:rFonts w:ascii="Verdana" w:hAnsi="Verdana" w:cs="Tahoma"/>
@@ -463,7 +464,28 @@
           <w:sz w:val="24"/>
           <w:szCs w:val="20"/>
         </w:rPr>
-        <w:t>3 0nnnnnn</w:t>
+        <w:t>Bilau</w:t>
+      </w:r>
+      <w:proofErr w:type="spellEnd"/>
+      <w:r>
+        <w:rPr>
+          <w:rFonts w:ascii="Verdana" w:hAnsi="Verdana" w:cs="Tahoma"/>
+          <w:b/>
+          <w:i/>
+          <w:sz w:val="24"/>
+          <w:szCs w:val="20"/>
+        </w:rPr>
+        <w:t xml:space="preserve">, </w:t>
+      </w:r>
+      <w:r>
+        <w:rPr>
+          <w:rFonts w:ascii="Verdana" w:hAnsi="Verdana" w:cs="Tahoma"/>
+          <w:b/>
+          <w:i/>
+          <w:sz w:val="24"/>
+          <w:szCs w:val="20"/>
+        </w:rPr>
+        <w:t>0nnnnnn</w:t>
       </w:r>
     </w:p>
     <w:p>
@@ -895,8 +917,8 @@
               <w:spacing w:before="120" w:after="120"/>
               <w:rPr>
                 <w:rFonts w:ascii="Verdana" w:hAnsi="Verdana" w:cs="Tahoma"/>
-                <w:b/>
-                <w:i/>
+                <w:bCs/>
+                <w:iCs/>
                 <w:sz w:val="20"/>
                 <w:szCs w:val="20"/>
               </w:rPr>
@@ -904,8 +926,8 @@
             <w:r>
               <w:rPr>
                 <w:rFonts w:ascii="Verdana" w:hAnsi="Verdana" w:cs="Tahoma"/>
-                <w:b/>
-                <w:i/>
+                <w:bCs/>
+                <w:iCs/>
                 <w:sz w:val="20"/>
                 <w:szCs w:val="20"/>
               </w:rPr>
@@ -923,7 +945,8 @@
               <w:jc w:val="center"/>
               <w:rPr>
                 <w:rFonts w:ascii="Verdana" w:hAnsi="Verdana" w:cs="Tahoma"/>
-                <w:i/>
+                <w:bCs/>
+                <w:iCs/>
                 <w:sz w:val="20"/>
                 <w:szCs w:val="20"/>
               </w:rPr>
@@ -940,7 +963,8 @@
               <w:jc w:val="center"/>
               <w:rPr>
                 <w:rFonts w:ascii="Verdana" w:hAnsi="Verdana" w:cs="Tahoma"/>
-                <w:i/>
+                <w:bCs/>
+                <w:iCs/>
                 <w:sz w:val="20"/>
                 <w:szCs w:val="20"/>
               </w:rPr>
@@ -967,12 +991,22 @@
               <w:spacing w:before="120" w:after="120"/>
               <w:rPr>
                 <w:rFonts w:ascii="Verdana" w:hAnsi="Verdana" w:cs="Tahoma"/>
-                <w:b/>
-                <w:i/>
+                <w:bCs/>
+                <w:iCs/>
                 <w:sz w:val="20"/>
                 <w:szCs w:val="20"/>
               </w:rPr>
             </w:pPr>
+            <w:r>
+              <w:rPr>
+                <w:rFonts w:ascii="Verdana" w:hAnsi="Verdana" w:cs="Tahoma"/>
+                <w:bCs/>
+                <w:iCs/>
+                <w:sz w:val="20"/>
+                <w:szCs w:val="20"/>
+              </w:rPr>
+              <w:t>N12048526, Seyed Vahid Alavi Nezhad</w:t>
+            </w:r>
           </w:p>
         </w:tc>
         <w:tc>
@@ -985,7 +1019,8 @@
               <w:jc w:val="center"/>
               <w:rPr>
                 <w:rFonts w:ascii="Verdana" w:hAnsi="Verdana" w:cs="Tahoma"/>
-                <w:i/>
+                <w:bCs/>
+                <w:iCs/>
                 <w:sz w:val="20"/>
                 <w:szCs w:val="20"/>
               </w:rPr>
@@ -1002,7 +1037,8 @@
               <w:jc w:val="center"/>
               <w:rPr>
                 <w:rFonts w:ascii="Verdana" w:hAnsi="Verdana" w:cs="Tahoma"/>
-                <w:i/>
+                <w:bCs/>
+                <w:iCs/>
                 <w:sz w:val="20"/>
                 <w:szCs w:val="20"/>
               </w:rPr>
@@ -1029,8 +1065,8 @@
               <w:spacing w:before="120" w:after="120"/>
               <w:rPr>
                 <w:rFonts w:ascii="Verdana" w:hAnsi="Verdana" w:cs="Tahoma"/>
-                <w:b/>
-                <w:i/>
+                <w:bCs/>
+                <w:iCs/>
                 <w:sz w:val="20"/>
                 <w:szCs w:val="20"/>
               </w:rPr>
@@ -1047,7 +1083,8 @@
               <w:jc w:val="center"/>
               <w:rPr>
                 <w:rFonts w:ascii="Verdana" w:hAnsi="Verdana" w:cs="Tahoma"/>
-                <w:i/>
+                <w:bCs/>
+                <w:iCs/>
                 <w:sz w:val="20"/>
                 <w:szCs w:val="20"/>
               </w:rPr>
@@ -1064,7 +1101,8 @@
               <w:jc w:val="center"/>
               <w:rPr>
                 <w:rFonts w:ascii="Verdana" w:hAnsi="Verdana" w:cs="Tahoma"/>
-                <w:i/>
+                <w:bCs/>
+                <w:iCs/>
                 <w:sz w:val="20"/>
                 <w:szCs w:val="20"/>
               </w:rPr>
@@ -2853,7 +2891,6 @@
           <w:sz w:val="24"/>
           <w:szCs w:val="20"/>
         </w:rPr>
-        <w:lastRenderedPageBreak/>
         <w:t>Table of Content</w:t>
       </w:r>
       <w:r>
@@ -5122,7 +5159,6 @@
                 <w:sz w:val="20"/>
                 <w:szCs w:val="20"/>
               </w:rPr>
-              <w:lastRenderedPageBreak/>
               <w:t xml:space="preserve">Principle 2: </w:t>
             </w:r>
             <w:r>
@@ -5974,16 +6010,7 @@
           <w:sz w:val="20"/>
           <w:szCs w:val="20"/>
         </w:rPr>
-        <w:t xml:space="preserve">Minor non-compliance concerns actions or omissions that may not significantly impact the delivery of the assignment but rather, represent and deviation from the agreed standards and </w:t>
-      </w:r>
-      <w:r>
-        <w:rPr>
-          <w:rFonts w:ascii="Verdana" w:hAnsi="Verdana" w:cs="Tahoma"/>
-          <w:sz w:val="20"/>
-          <w:szCs w:val="20"/>
-        </w:rPr>
-        <w:lastRenderedPageBreak/>
-        <w:t>commitments outlined in the team principles and processes.</w:t>
+        <w:t>Minor non-compliance concerns actions or omissions that may not significantly impact the delivery of the assignment but rather, represent and deviation from the agreed standards and commitments outlined in the team principles and processes.</w:t>
       </w:r>
     </w:p>
     <w:p>
@@ -6030,31 +6057,7 @@
           <w:sz w:val="20"/>
           <w:szCs w:val="20"/>
         </w:rPr>
-        <w:t xml:space="preserve">Late Submission: Submitting work </w:t>
-      </w:r>
-      <w:r>
-        <w:rPr>
-          <w:rFonts w:ascii="Verdana" w:hAnsi="Verdana" w:cs="Tahoma"/>
-          <w:sz w:val="20"/>
-          <w:szCs w:val="20"/>
-        </w:rPr>
-        <w:t>more than 2</w:t>
-      </w:r>
-      <w:r>
-        <w:rPr>
-          <w:rFonts w:ascii="Verdana" w:hAnsi="Verdana" w:cs="Tahoma"/>
-          <w:sz w:val="20"/>
-          <w:szCs w:val="20"/>
-        </w:rPr>
-        <w:t xml:space="preserve"> days past the agreed </w:t>
-      </w:r>
-      <w:r>
-        <w:rPr>
-          <w:rFonts w:ascii="Verdana" w:hAnsi="Verdana" w:cs="Tahoma"/>
-          <w:sz w:val="20"/>
-          <w:szCs w:val="20"/>
-        </w:rPr>
-        <w:t>timeframes without communicating delays.</w:t>
+        <w:t>Late Submission: Submitting work more than 2 days past the agreed timeframes without communicating delays.</w:t>
       </w:r>
     </w:p>
     <w:p>
@@ -6118,23 +6121,7 @@
           <w:sz w:val="20"/>
           <w:szCs w:val="20"/>
         </w:rPr>
-        <w:t xml:space="preserve">Minimal Contribution: Attending </w:t>
-      </w:r>
-      <w:r>
-        <w:rPr>
-          <w:rFonts w:ascii="Verdana" w:hAnsi="Verdana" w:cs="Tahoma"/>
-          <w:sz w:val="20"/>
-          <w:szCs w:val="20"/>
-        </w:rPr>
-        <w:t xml:space="preserve">zoom </w:t>
-      </w:r>
-      <w:r>
-        <w:rPr>
-          <w:rFonts w:ascii="Verdana" w:hAnsi="Verdana" w:cs="Tahoma"/>
-          <w:sz w:val="20"/>
-          <w:szCs w:val="20"/>
-        </w:rPr>
-        <w:t>meetings without contributing to discussions or ideas occasionally.</w:t>
+        <w:t>Minimal Contribution: Attending zoom meetings without contributing to discussions or ideas occasionally.</w:t>
       </w:r>
     </w:p>
     <w:p>
@@ -6174,39 +6161,7 @@
           <w:sz w:val="20"/>
           <w:szCs w:val="20"/>
         </w:rPr>
-        <w:t>ccasionally</w:t>
-      </w:r>
-      <w:r>
-        <w:rPr>
-          <w:rFonts w:ascii="Verdana" w:hAnsi="Verdana" w:cs="Tahoma"/>
-          <w:sz w:val="20"/>
-          <w:szCs w:val="20"/>
-        </w:rPr>
-        <w:t xml:space="preserve"> r</w:t>
-      </w:r>
-      <w:r>
-        <w:rPr>
-          <w:rFonts w:ascii="Verdana" w:hAnsi="Verdana" w:cs="Tahoma"/>
-          <w:sz w:val="20"/>
-          <w:szCs w:val="20"/>
-        </w:rPr>
-        <w:t xml:space="preserve">elying on others to cover small </w:t>
-      </w:r>
-      <w:r>
-        <w:rPr>
-          <w:rFonts w:ascii="Verdana" w:hAnsi="Verdana" w:cs="Tahoma"/>
-          <w:sz w:val="20"/>
-          <w:szCs w:val="20"/>
-        </w:rPr>
-        <w:t>sections</w:t>
-      </w:r>
-      <w:r>
-        <w:rPr>
-          <w:rFonts w:ascii="Verdana" w:hAnsi="Verdana" w:cs="Tahoma"/>
-          <w:sz w:val="20"/>
-          <w:szCs w:val="20"/>
-        </w:rPr>
-        <w:t xml:space="preserve"> of responsibilities.</w:t>
+        <w:t>ccasionally relying on others to cover small sections of responsibilities.</w:t>
       </w:r>
     </w:p>
     <w:p>
@@ -6277,47 +6232,7 @@
           <w:sz w:val="20"/>
           <w:szCs w:val="20"/>
         </w:rPr>
-        <w:t xml:space="preserve">The team will accept up to </w:t>
-      </w:r>
-      <w:r>
-        <w:rPr>
-          <w:rFonts w:ascii="Verdana" w:hAnsi="Verdana" w:cs="Tahoma"/>
-          <w:sz w:val="20"/>
-          <w:szCs w:val="20"/>
-        </w:rPr>
-        <w:t xml:space="preserve">2 minor non-compliance incidents without penalty, provided the member addresses the </w:t>
-      </w:r>
-      <w:r>
-        <w:rPr>
-          <w:rFonts w:ascii="Verdana" w:hAnsi="Verdana" w:cs="Tahoma"/>
-          <w:sz w:val="20"/>
-          <w:szCs w:val="20"/>
-        </w:rPr>
-        <w:t>behaviour</w:t>
-      </w:r>
-      <w:r>
-        <w:rPr>
-          <w:rFonts w:ascii="Verdana" w:hAnsi="Verdana" w:cs="Tahoma"/>
-          <w:sz w:val="20"/>
-          <w:szCs w:val="20"/>
-        </w:rPr>
-        <w:t xml:space="preserve"> </w:t>
-      </w:r>
-      <w:r>
-        <w:rPr>
-          <w:rFonts w:ascii="Verdana" w:hAnsi="Verdana" w:cs="Tahoma"/>
-          <w:sz w:val="20"/>
-          <w:szCs w:val="20"/>
-        </w:rPr>
-        <w:t>to the satisfaction of the other team members</w:t>
-      </w:r>
-      <w:r>
-        <w:rPr>
-          <w:rFonts w:ascii="Verdana" w:hAnsi="Verdana" w:cs="Tahoma"/>
-          <w:sz w:val="20"/>
-          <w:szCs w:val="20"/>
-        </w:rPr>
-        <w:t>.</w:t>
+        <w:t>The team will accept up to 2 minor non-compliance incidents without penalty, provided the member addresses the behaviour to the satisfaction of the other team members.</w:t>
       </w:r>
     </w:p>
     <w:p>
@@ -6341,79 +6256,7 @@
           <w:sz w:val="20"/>
           <w:szCs w:val="20"/>
         </w:rPr>
-        <w:t>If a third</w:t>
-      </w:r>
-      <w:r>
-        <w:rPr>
-          <w:rFonts w:ascii="Verdana" w:hAnsi="Verdana" w:cs="Tahoma"/>
-          <w:sz w:val="20"/>
-          <w:szCs w:val="20"/>
-        </w:rPr>
-        <w:t xml:space="preserve"> </w:t>
-      </w:r>
-      <w:r>
-        <w:rPr>
-          <w:rFonts w:ascii="Verdana" w:hAnsi="Verdana" w:cs="Tahoma"/>
-          <w:sz w:val="20"/>
-          <w:szCs w:val="20"/>
-        </w:rPr>
-        <w:t>i</w:t>
-      </w:r>
-      <w:r>
-        <w:rPr>
-          <w:rFonts w:ascii="Verdana" w:hAnsi="Verdana" w:cs="Tahoma"/>
-          <w:sz w:val="20"/>
-          <w:szCs w:val="20"/>
-        </w:rPr>
-        <w:t>ncident</w:t>
-      </w:r>
-      <w:r>
-        <w:rPr>
-          <w:rFonts w:ascii="Verdana" w:hAnsi="Verdana" w:cs="Tahoma"/>
-          <w:sz w:val="20"/>
-          <w:szCs w:val="20"/>
-        </w:rPr>
-        <w:t xml:space="preserve"> occurs a w</w:t>
-      </w:r>
-      <w:r>
-        <w:rPr>
-          <w:rFonts w:ascii="Verdana" w:hAnsi="Verdana" w:cs="Tahoma"/>
-          <w:sz w:val="20"/>
-          <w:szCs w:val="20"/>
-        </w:rPr>
-        <w:t xml:space="preserve">arning </w:t>
-      </w:r>
-      <w:r>
-        <w:rPr>
-          <w:rFonts w:ascii="Verdana" w:hAnsi="Verdana" w:cs="Tahoma"/>
-          <w:sz w:val="20"/>
-          <w:szCs w:val="20"/>
-        </w:rPr>
-        <w:t xml:space="preserve">will be </w:t>
-      </w:r>
-      <w:r>
-        <w:rPr>
-          <w:rFonts w:ascii="Verdana" w:hAnsi="Verdana" w:cs="Tahoma"/>
-          <w:sz w:val="20"/>
-          <w:szCs w:val="20"/>
-        </w:rPr>
-        <w:t>issued</w:t>
-      </w:r>
-      <w:r>
-        <w:rPr>
-          <w:rFonts w:ascii="Verdana" w:hAnsi="Verdana" w:cs="Tahoma"/>
-          <w:sz w:val="20"/>
-          <w:szCs w:val="20"/>
-        </w:rPr>
-        <w:t xml:space="preserve"> requiring</w:t>
-      </w:r>
-      <w:r>
-        <w:rPr>
-          <w:rFonts w:ascii="Verdana" w:hAnsi="Verdana" w:cs="Tahoma"/>
-          <w:sz w:val="20"/>
-          <w:szCs w:val="20"/>
-        </w:rPr>
-        <w:t xml:space="preserve"> acknowledgment from the team member.</w:t>
+        <w:t>If a third incident occurs a warning will be issued requiring acknowledgment from the team member.</w:t>
       </w:r>
     </w:p>
     <w:p>
@@ -6437,39 +6280,7 @@
           <w:sz w:val="20"/>
           <w:szCs w:val="20"/>
         </w:rPr>
-        <w:t xml:space="preserve">If a </w:t>
-      </w:r>
-      <w:r>
-        <w:rPr>
-          <w:rFonts w:ascii="Verdana" w:hAnsi="Verdana" w:cs="Tahoma"/>
-          <w:sz w:val="20"/>
-          <w:szCs w:val="20"/>
-        </w:rPr>
-        <w:t>fourth</w:t>
-      </w:r>
-      <w:r>
-        <w:rPr>
-          <w:rFonts w:ascii="Verdana" w:hAnsi="Verdana" w:cs="Tahoma"/>
-          <w:sz w:val="20"/>
-          <w:szCs w:val="20"/>
-        </w:rPr>
-        <w:t xml:space="preserve"> incident occurs</w:t>
-      </w:r>
-      <w:r>
-        <w:rPr>
-          <w:rFonts w:ascii="Verdana" w:hAnsi="Verdana" w:cs="Tahoma"/>
-          <w:sz w:val="20"/>
-          <w:szCs w:val="20"/>
-        </w:rPr>
-        <w:t xml:space="preserve">, a meeting </w:t>
-      </w:r>
-      <w:r>
-        <w:rPr>
-          <w:rFonts w:ascii="Verdana" w:hAnsi="Verdana" w:cs="Tahoma"/>
-          <w:sz w:val="20"/>
-          <w:szCs w:val="20"/>
-        </w:rPr>
-        <w:t>with the team to discuss the potential reassignment of responsibilities.</w:t>
+        <w:t>If a fourth incident occurs, a meeting with the team to discuss the potential reassignment of responsibilities.</w:t>
       </w:r>
     </w:p>
     <w:p>
@@ -6627,9 +6438,10 @@
     </w:p>
     <w:p>
       <w:pPr>
+        <w:pStyle w:val="ListParagraph"/>
         <w:numPr>
           <w:ilvl w:val="0"/>
-          <w:numId w:val="15"/>
+          <w:numId w:val="11"/>
         </w:numPr>
         <w:spacing w:line="360" w:lineRule="auto"/>
         <w:jc w:val="both"/>
@@ -6645,22 +6457,15 @@
           <w:sz w:val="20"/>
           <w:szCs w:val="20"/>
         </w:rPr>
-        <w:t>Significant</w:t>
-      </w:r>
-      <w:r>
-        <w:rPr>
-          <w:rFonts w:ascii="Verdana" w:hAnsi="Verdana" w:cs="Tahoma"/>
-          <w:sz w:val="20"/>
-          <w:szCs w:val="20"/>
-        </w:rPr>
-        <w:t xml:space="preserve"> Deadline Breach: Delivering work more than 5 days late without prior notice or valid reason.</w:t>
-      </w:r>
-    </w:p>
-    <w:p>
-      <w:pPr>
+        <w:t>Significant Deadline Breach: Delivering work more than 5 days late without prior notice or valid reason.</w:t>
+      </w:r>
+    </w:p>
+    <w:p>
+      <w:pPr>
+        <w:pStyle w:val="ListParagraph"/>
         <w:numPr>
           <w:ilvl w:val="0"/>
-          <w:numId w:val="15"/>
+          <w:numId w:val="11"/>
         </w:numPr>
         <w:spacing w:line="360" w:lineRule="auto"/>
         <w:jc w:val="both"/>
@@ -6681,9 +6486,10 @@
     </w:p>
     <w:p>
       <w:pPr>
+        <w:pStyle w:val="ListParagraph"/>
         <w:numPr>
           <w:ilvl w:val="0"/>
-          <w:numId w:val="15"/>
+          <w:numId w:val="11"/>
         </w:numPr>
         <w:spacing w:line="360" w:lineRule="auto"/>
         <w:jc w:val="both"/>
@@ -6704,9 +6510,10 @@
     </w:p>
     <w:p>
       <w:pPr>
+        <w:pStyle w:val="ListParagraph"/>
         <w:numPr>
           <w:ilvl w:val="0"/>
-          <w:numId w:val="15"/>
+          <w:numId w:val="11"/>
         </w:numPr>
         <w:spacing w:line="360" w:lineRule="auto"/>
         <w:jc w:val="both"/>
@@ -6722,39 +6529,7 @@
           <w:sz w:val="20"/>
           <w:szCs w:val="20"/>
         </w:rPr>
-        <w:t xml:space="preserve">Disruptive </w:t>
-      </w:r>
-      <w:r>
-        <w:rPr>
-          <w:rFonts w:ascii="Verdana" w:hAnsi="Verdana" w:cs="Tahoma"/>
-          <w:sz w:val="20"/>
-          <w:szCs w:val="20"/>
-        </w:rPr>
-        <w:t>Behaviour</w:t>
-      </w:r>
-      <w:r>
-        <w:rPr>
-          <w:rFonts w:ascii="Verdana" w:hAnsi="Verdana" w:cs="Tahoma"/>
-          <w:sz w:val="20"/>
-          <w:szCs w:val="20"/>
-        </w:rPr>
-        <w:t xml:space="preserve">: Engaging in </w:t>
-      </w:r>
-      <w:r>
-        <w:rPr>
-          <w:rFonts w:ascii="Verdana" w:hAnsi="Verdana" w:cs="Tahoma"/>
-          <w:sz w:val="20"/>
-          <w:szCs w:val="20"/>
-        </w:rPr>
-        <w:t>behaviour</w:t>
-      </w:r>
-      <w:r>
-        <w:rPr>
-          <w:rFonts w:ascii="Verdana" w:hAnsi="Verdana" w:cs="Tahoma"/>
-          <w:sz w:val="20"/>
-          <w:szCs w:val="20"/>
-        </w:rPr>
-        <w:t xml:space="preserve"> that disrupts team meetings or workflow, such as consistent negative or unconstructive comments.</w:t>
+        <w:t>Disruptive Behaviour: Engaging in behaviour that disrupts team meetings or workflow, such as consistent negative or unconstructive comments.</w:t>
       </w:r>
     </w:p>
     <w:p>
@@ -6803,7 +6578,7 @@
         <w:pStyle w:val="ListParagraph"/>
         <w:numPr>
           <w:ilvl w:val="0"/>
-          <w:numId w:val="12"/>
+          <w:numId w:val="11"/>
         </w:numPr>
         <w:spacing w:line="360" w:lineRule="auto"/>
         <w:jc w:val="both"/>
@@ -6819,15 +6594,7 @@
           <w:sz w:val="20"/>
           <w:szCs w:val="20"/>
         </w:rPr>
-        <w:t xml:space="preserve">The team </w:t>
-      </w:r>
-      <w:r>
-        <w:rPr>
-          <w:rFonts w:ascii="Verdana" w:hAnsi="Verdana" w:cs="Tahoma"/>
-          <w:sz w:val="20"/>
-          <w:szCs w:val="20"/>
-        </w:rPr>
-        <w:t>will not accept major non-compliance incidents.</w:t>
+        <w:t>The team will not accept major non-compliance incidents.</w:t>
       </w:r>
     </w:p>
     <w:p>
@@ -6835,7 +6602,7 @@
         <w:pStyle w:val="ListParagraph"/>
         <w:numPr>
           <w:ilvl w:val="0"/>
-          <w:numId w:val="12"/>
+          <w:numId w:val="11"/>
         </w:numPr>
         <w:spacing w:line="360" w:lineRule="auto"/>
         <w:jc w:val="both"/>
@@ -6851,55 +6618,7 @@
           <w:sz w:val="20"/>
           <w:szCs w:val="20"/>
         </w:rPr>
-        <w:t xml:space="preserve">If a </w:t>
-      </w:r>
-      <w:r>
-        <w:rPr>
-          <w:rFonts w:ascii="Verdana" w:hAnsi="Verdana" w:cs="Tahoma"/>
-          <w:sz w:val="20"/>
-          <w:szCs w:val="20"/>
-        </w:rPr>
-        <w:t>first non-compliance incident occurs, a</w:t>
-      </w:r>
-      <w:r>
-        <w:rPr>
-          <w:rFonts w:ascii="Verdana" w:hAnsi="Verdana" w:cs="Tahoma"/>
-          <w:sz w:val="20"/>
-          <w:szCs w:val="20"/>
-        </w:rPr>
-        <w:t xml:space="preserve"> </w:t>
-      </w:r>
-      <w:r>
-        <w:rPr>
-          <w:rFonts w:ascii="Verdana" w:hAnsi="Verdana" w:cs="Tahoma"/>
-          <w:sz w:val="20"/>
-          <w:szCs w:val="20"/>
-        </w:rPr>
-        <w:t xml:space="preserve">formal </w:t>
-      </w:r>
-      <w:r>
-        <w:rPr>
-          <w:rFonts w:ascii="Verdana" w:hAnsi="Verdana" w:cs="Tahoma"/>
-          <w:sz w:val="20"/>
-          <w:szCs w:val="20"/>
-        </w:rPr>
-        <w:t xml:space="preserve">warning will be issued requiring </w:t>
-      </w:r>
-      <w:r>
-        <w:rPr>
-          <w:rFonts w:ascii="Verdana" w:hAnsi="Verdana" w:cs="Tahoma"/>
-          <w:sz w:val="20"/>
-          <w:szCs w:val="20"/>
-        </w:rPr>
-        <w:t>a corrective action plan</w:t>
-      </w:r>
-      <w:r>
-        <w:rPr>
-          <w:rFonts w:ascii="Verdana" w:hAnsi="Verdana" w:cs="Tahoma"/>
-          <w:sz w:val="20"/>
-          <w:szCs w:val="20"/>
-        </w:rPr>
-        <w:t xml:space="preserve"> from the team member.</w:t>
+        <w:t>If a first non-compliance incident occurs, a formal warning will be issued requiring a corrective action plan from the team member.</w:t>
       </w:r>
     </w:p>
     <w:p>
@@ -6907,7 +6626,7 @@
         <w:pStyle w:val="ListParagraph"/>
         <w:numPr>
           <w:ilvl w:val="0"/>
-          <w:numId w:val="12"/>
+          <w:numId w:val="11"/>
         </w:numPr>
         <w:spacing w:line="360" w:lineRule="auto"/>
         <w:jc w:val="both"/>
@@ -6923,38 +6642,31 @@
           <w:sz w:val="20"/>
           <w:szCs w:val="20"/>
         </w:rPr>
-        <w:t xml:space="preserve">If a </w:t>
-      </w:r>
-      <w:r>
-        <w:rPr>
-          <w:rFonts w:ascii="Verdana" w:hAnsi="Verdana" w:cs="Tahoma"/>
-          <w:sz w:val="20"/>
-          <w:szCs w:val="20"/>
-        </w:rPr>
-        <w:t>second</w:t>
-      </w:r>
-      <w:r>
-        <w:rPr>
-          <w:rFonts w:ascii="Verdana" w:hAnsi="Verdana" w:cs="Tahoma"/>
-          <w:sz w:val="20"/>
-          <w:szCs w:val="20"/>
-        </w:rPr>
-        <w:t xml:space="preserve"> incident occurs</w:t>
-      </w:r>
-      <w:r>
-        <w:rPr>
-          <w:rFonts w:ascii="Verdana" w:hAnsi="Verdana" w:cs="Tahoma"/>
-          <w:sz w:val="20"/>
-          <w:szCs w:val="20"/>
-        </w:rPr>
-        <w:t xml:space="preserve"> the team member will have 10% marks reduced from the project grade.</w:t>
-      </w:r>
-    </w:p>
-    <w:p>
-      <w:pPr>
+        <w:t>If a second incident occurs the team member will have 10% marks reduced from the</w:t>
+      </w:r>
+      <w:r>
+        <w:rPr>
+          <w:rFonts w:ascii="Verdana" w:hAnsi="Verdana" w:cs="Tahoma"/>
+          <w:sz w:val="20"/>
+          <w:szCs w:val="20"/>
+        </w:rPr>
+        <w:t xml:space="preserve"> </w:t>
+      </w:r>
+      <w:r>
+        <w:rPr>
+          <w:rFonts w:ascii="Verdana" w:hAnsi="Verdana" w:cs="Tahoma"/>
+          <w:sz w:val="20"/>
+          <w:szCs w:val="20"/>
+        </w:rPr>
+        <w:t>project grade.</w:t>
+      </w:r>
+    </w:p>
+    <w:p>
+      <w:pPr>
+        <w:pStyle w:val="ListParagraph"/>
         <w:numPr>
           <w:ilvl w:val="0"/>
-          <w:numId w:val="14"/>
+          <w:numId w:val="11"/>
         </w:numPr>
         <w:spacing w:line="360" w:lineRule="auto"/>
         <w:jc w:val="both"/>
@@ -6970,32 +6682,7 @@
           <w:sz w:val="20"/>
           <w:szCs w:val="20"/>
         </w:rPr>
-        <w:lastRenderedPageBreak/>
-        <w:t xml:space="preserve">If a </w:t>
-      </w:r>
-      <w:r>
-        <w:rPr>
-          <w:rFonts w:ascii="Verdana" w:hAnsi="Verdana" w:cs="Tahoma"/>
-          <w:sz w:val="20"/>
-          <w:szCs w:val="20"/>
-        </w:rPr>
-        <w:t>third</w:t>
-      </w:r>
-      <w:r>
-        <w:rPr>
-          <w:rFonts w:ascii="Verdana" w:hAnsi="Verdana" w:cs="Tahoma"/>
-          <w:sz w:val="20"/>
-          <w:szCs w:val="20"/>
-        </w:rPr>
-        <w:t xml:space="preserve"> incident occurs, </w:t>
-      </w:r>
-      <w:r>
-        <w:rPr>
-          <w:rFonts w:ascii="Verdana" w:hAnsi="Verdana" w:cs="Tahoma"/>
-          <w:sz w:val="20"/>
-          <w:szCs w:val="20"/>
-        </w:rPr>
-        <w:t>expulsion from the group following a team discussion and</w:t>
+        <w:t>If a third incident occurs, expulsion from the group following a team discussion and</w:t>
       </w:r>
       <w:r>
         <w:rPr>
@@ -7022,245 +6709,285 @@
       </w:r>
       <w:bookmarkEnd w:id="6"/>
     </w:p>
+    <w:p/>
     <w:p>
       <w:pPr>
         <w:spacing w:line="360" w:lineRule="auto"/>
         <w:jc w:val="both"/>
         <w:rPr>
           <w:rFonts w:ascii="Verdana" w:hAnsi="Verdana" w:cs="Tahoma"/>
-          <w:b/>
-          <w:i/>
-          <w:sz w:val="20"/>
-          <w:szCs w:val="20"/>
-        </w:rPr>
-      </w:pPr>
-      <w:r>
-        <w:rPr>
-          <w:rFonts w:ascii="Verdana" w:hAnsi="Verdana" w:cs="Tahoma"/>
-          <w:b/>
-          <w:i/>
-          <w:sz w:val="20"/>
-          <w:szCs w:val="20"/>
-        </w:rPr>
-        <w:t>&lt;</w:t>
-      </w:r>
-      <w:r>
-        <w:rPr>
-          <w:rFonts w:ascii="Verdana" w:hAnsi="Verdana" w:cs="Tahoma"/>
-          <w:b/>
-          <w:i/>
-          <w:sz w:val="20"/>
-          <w:szCs w:val="20"/>
-        </w:rPr>
-        <w:t xml:space="preserve">Minor or major non-compliance with this </w:t>
-      </w:r>
-      <w:r>
-        <w:rPr>
-          <w:rFonts w:ascii="Verdana" w:hAnsi="Verdana" w:cs="Tahoma"/>
-          <w:b/>
-          <w:i/>
-          <w:sz w:val="20"/>
-          <w:szCs w:val="20"/>
-        </w:rPr>
-        <w:t>A</w:t>
-      </w:r>
-      <w:r>
-        <w:rPr>
-          <w:rFonts w:ascii="Verdana" w:hAnsi="Verdana" w:cs="Tahoma"/>
-          <w:b/>
-          <w:i/>
-          <w:sz w:val="20"/>
-          <w:szCs w:val="20"/>
-        </w:rPr>
-        <w:t>greement</w:t>
-      </w:r>
-      <w:r>
-        <w:rPr>
-          <w:rFonts w:ascii="Verdana" w:hAnsi="Verdana" w:cs="Tahoma"/>
-          <w:b/>
-          <w:i/>
-          <w:sz w:val="20"/>
-          <w:szCs w:val="20"/>
-        </w:rPr>
-        <w:t xml:space="preserve"> is likely to manifest as disputes or conflicts between team members.</w:t>
-      </w:r>
-    </w:p>
-    <w:p>
-      <w:pPr>
+          <w:sz w:val="20"/>
+          <w:szCs w:val="20"/>
+        </w:rPr>
+      </w:pPr>
+      <w:r>
+        <w:rPr>
+          <w:rFonts w:ascii="Verdana" w:hAnsi="Verdana" w:cs="Tahoma"/>
+          <w:sz w:val="20"/>
+          <w:szCs w:val="20"/>
+        </w:rPr>
+        <w:t xml:space="preserve">Non-compliance </w:t>
+      </w:r>
+      <w:r>
+        <w:rPr>
+          <w:rFonts w:ascii="Verdana" w:hAnsi="Verdana" w:cs="Tahoma"/>
+          <w:sz w:val="20"/>
+          <w:szCs w:val="20"/>
+        </w:rPr>
+        <w:t xml:space="preserve">dispute resolution and conflict management will be undertaken with the principles of natural justice to ensure that </w:t>
+      </w:r>
+      <w:r>
+        <w:rPr>
+          <w:rFonts w:ascii="Verdana" w:hAnsi="Verdana" w:cs="Tahoma"/>
+          <w:sz w:val="20"/>
+          <w:szCs w:val="20"/>
+        </w:rPr>
+        <w:t xml:space="preserve">there </w:t>
+      </w:r>
+      <w:proofErr w:type="gramStart"/>
+      <w:r>
+        <w:rPr>
+          <w:rFonts w:ascii="Verdana" w:hAnsi="Verdana" w:cs="Tahoma"/>
+          <w:sz w:val="20"/>
+          <w:szCs w:val="20"/>
+        </w:rPr>
+        <w:t>is</w:t>
+      </w:r>
+      <w:proofErr w:type="gramEnd"/>
+      <w:r>
+        <w:rPr>
+          <w:rFonts w:ascii="Verdana" w:hAnsi="Verdana" w:cs="Tahoma"/>
+          <w:sz w:val="20"/>
+          <w:szCs w:val="20"/>
+        </w:rPr>
+        <w:t xml:space="preserve"> appropriate </w:t>
+      </w:r>
+      <w:r>
+        <w:rPr>
+          <w:rFonts w:ascii="Verdana" w:hAnsi="Verdana" w:cs="Tahoma"/>
+          <w:sz w:val="20"/>
+          <w:szCs w:val="20"/>
+        </w:rPr>
+        <w:t xml:space="preserve">opportunities to </w:t>
+      </w:r>
+      <w:r>
+        <w:rPr>
+          <w:rFonts w:ascii="Verdana" w:hAnsi="Verdana" w:cs="Tahoma"/>
+          <w:sz w:val="20"/>
+          <w:szCs w:val="20"/>
+        </w:rPr>
+        <w:t xml:space="preserve">defend perceived or actual </w:t>
+      </w:r>
+      <w:r>
+        <w:rPr>
+          <w:rFonts w:ascii="Verdana" w:hAnsi="Verdana" w:cs="Tahoma"/>
+          <w:sz w:val="20"/>
+          <w:szCs w:val="20"/>
+        </w:rPr>
+        <w:t>non-compliance.</w:t>
+      </w:r>
+    </w:p>
+    <w:p/>
+    <w:p>
+      <w:r>
+        <w:t>For minor non-compliance</w:t>
+      </w:r>
+    </w:p>
+    <w:p/>
+    <w:p>
+      <w:pPr>
+        <w:pStyle w:val="ListParagraph"/>
+        <w:numPr>
+          <w:ilvl w:val="0"/>
+          <w:numId w:val="11"/>
+        </w:numPr>
         <w:spacing w:line="360" w:lineRule="auto"/>
         <w:jc w:val="both"/>
         <w:rPr>
           <w:rFonts w:ascii="Verdana" w:hAnsi="Verdana" w:cs="Tahoma"/>
-          <w:b/>
-          <w:i/>
-          <w:sz w:val="20"/>
-          <w:szCs w:val="20"/>
-        </w:rPr>
-      </w:pPr>
-      <w:r>
-        <w:rPr>
-          <w:rFonts w:ascii="Verdana" w:hAnsi="Verdana" w:cs="Tahoma"/>
-          <w:b/>
-          <w:i/>
-          <w:sz w:val="20"/>
-          <w:szCs w:val="20"/>
-        </w:rPr>
-        <w:t xml:space="preserve">State how </w:t>
-      </w:r>
-      <w:r>
-        <w:rPr>
-          <w:rFonts w:ascii="Verdana" w:hAnsi="Verdana" w:cs="Tahoma"/>
-          <w:b/>
-          <w:i/>
-          <w:sz w:val="20"/>
-          <w:szCs w:val="20"/>
-        </w:rPr>
-        <w:t xml:space="preserve">your team </w:t>
-      </w:r>
-      <w:r>
-        <w:rPr>
-          <w:rFonts w:ascii="Verdana" w:hAnsi="Verdana" w:cs="Tahoma"/>
-          <w:b/>
-          <w:i/>
-          <w:sz w:val="20"/>
-          <w:szCs w:val="20"/>
-        </w:rPr>
-        <w:t xml:space="preserve">has agreed to deal with or manage </w:t>
-      </w:r>
-      <w:r>
-        <w:rPr>
-          <w:rFonts w:ascii="Verdana" w:hAnsi="Verdana" w:cs="Tahoma"/>
-          <w:b/>
-          <w:i/>
-          <w:sz w:val="20"/>
-          <w:szCs w:val="20"/>
-        </w:rPr>
-        <w:t xml:space="preserve">minor </w:t>
-      </w:r>
-      <w:r>
-        <w:rPr>
-          <w:rFonts w:ascii="Verdana" w:hAnsi="Verdana" w:cs="Tahoma"/>
-          <w:b/>
-          <w:i/>
-          <w:sz w:val="20"/>
-          <w:szCs w:val="20"/>
-        </w:rPr>
-        <w:t xml:space="preserve">breaches of this </w:t>
-      </w:r>
-      <w:r>
-        <w:rPr>
-          <w:rFonts w:ascii="Verdana" w:hAnsi="Verdana" w:cs="Tahoma"/>
-          <w:b/>
-          <w:i/>
-          <w:sz w:val="20"/>
-          <w:szCs w:val="20"/>
-        </w:rPr>
-        <w:t>A</w:t>
-      </w:r>
-      <w:r>
-        <w:rPr>
-          <w:rFonts w:ascii="Verdana" w:hAnsi="Verdana" w:cs="Tahoma"/>
-          <w:b/>
-          <w:i/>
-          <w:sz w:val="20"/>
-          <w:szCs w:val="20"/>
-        </w:rPr>
-        <w:t>greement</w:t>
-      </w:r>
-      <w:r>
-        <w:rPr>
-          <w:rFonts w:ascii="Verdana" w:hAnsi="Verdana" w:cs="Tahoma"/>
-          <w:b/>
-          <w:i/>
-          <w:sz w:val="20"/>
-          <w:szCs w:val="20"/>
-        </w:rPr>
-        <w:t>.</w:t>
-      </w:r>
-    </w:p>
-    <w:p>
-      <w:pPr>
+          <w:sz w:val="20"/>
+          <w:szCs w:val="20"/>
+        </w:rPr>
+      </w:pPr>
+      <w:r>
+        <w:rPr>
+          <w:rFonts w:ascii="Verdana" w:hAnsi="Verdana" w:cs="Tahoma"/>
+          <w:sz w:val="20"/>
+          <w:szCs w:val="20"/>
+        </w:rPr>
+        <w:t>Informal Discussion: the team will engage in open communication where the team member can discuss the issue in a constructive manner.</w:t>
+      </w:r>
+    </w:p>
+    <w:p>
+      <w:pPr>
+        <w:pStyle w:val="ListParagraph"/>
+        <w:numPr>
+          <w:ilvl w:val="0"/>
+          <w:numId w:val="11"/>
+        </w:numPr>
         <w:spacing w:line="360" w:lineRule="auto"/>
         <w:jc w:val="both"/>
         <w:rPr>
           <w:rFonts w:ascii="Verdana" w:hAnsi="Verdana" w:cs="Tahoma"/>
-          <w:b/>
-          <w:i/>
-          <w:sz w:val="20"/>
-          <w:szCs w:val="20"/>
-        </w:rPr>
-      </w:pPr>
-      <w:r>
-        <w:rPr>
-          <w:rFonts w:ascii="Verdana" w:hAnsi="Verdana" w:cs="Tahoma"/>
-          <w:b/>
-          <w:i/>
-          <w:sz w:val="20"/>
-          <w:szCs w:val="20"/>
-        </w:rPr>
-        <w:t xml:space="preserve">State how your team has agreed to deal with or manage </w:t>
-      </w:r>
-      <w:r>
-        <w:rPr>
-          <w:rFonts w:ascii="Verdana" w:hAnsi="Verdana" w:cs="Tahoma"/>
-          <w:b/>
-          <w:i/>
-          <w:sz w:val="20"/>
-          <w:szCs w:val="20"/>
-        </w:rPr>
-        <w:t xml:space="preserve">major </w:t>
-      </w:r>
-      <w:r>
-        <w:rPr>
-          <w:rFonts w:ascii="Verdana" w:hAnsi="Verdana" w:cs="Tahoma"/>
-          <w:b/>
-          <w:i/>
-          <w:sz w:val="20"/>
-          <w:szCs w:val="20"/>
-        </w:rPr>
-        <w:t xml:space="preserve">breaches of this </w:t>
-      </w:r>
-      <w:r>
-        <w:rPr>
-          <w:rFonts w:ascii="Verdana" w:hAnsi="Verdana" w:cs="Tahoma"/>
-          <w:b/>
-          <w:i/>
-          <w:sz w:val="20"/>
-          <w:szCs w:val="20"/>
-        </w:rPr>
-        <w:t>A</w:t>
-      </w:r>
-      <w:r>
-        <w:rPr>
-          <w:rFonts w:ascii="Verdana" w:hAnsi="Verdana" w:cs="Tahoma"/>
-          <w:b/>
-          <w:i/>
-          <w:sz w:val="20"/>
-          <w:szCs w:val="20"/>
-        </w:rPr>
-        <w:t>greement</w:t>
-      </w:r>
-      <w:r>
-        <w:rPr>
-          <w:rFonts w:ascii="Verdana" w:hAnsi="Verdana" w:cs="Tahoma"/>
-          <w:b/>
-          <w:i/>
-          <w:sz w:val="20"/>
-          <w:szCs w:val="20"/>
-        </w:rPr>
-        <w:t>.</w:t>
-      </w:r>
-      <w:r>
-        <w:rPr>
-          <w:rFonts w:ascii="Verdana" w:hAnsi="Verdana" w:cs="Tahoma"/>
-          <w:b/>
-          <w:i/>
-          <w:sz w:val="20"/>
-          <w:szCs w:val="20"/>
-        </w:rPr>
-        <w:t>&gt;</w:t>
-      </w:r>
-    </w:p>
+          <w:sz w:val="20"/>
+          <w:szCs w:val="20"/>
+        </w:rPr>
+      </w:pPr>
+      <w:r>
+        <w:rPr>
+          <w:rFonts w:ascii="Verdana" w:hAnsi="Verdana" w:cs="Tahoma"/>
+          <w:sz w:val="20"/>
+          <w:szCs w:val="20"/>
+        </w:rPr>
+        <w:t>Mediation: Involve a neutral team member to mediate the discussion if the issue persists.</w:t>
+      </w:r>
+    </w:p>
+    <w:p>
+      <w:pPr>
+        <w:pStyle w:val="ListParagraph"/>
+        <w:numPr>
+          <w:ilvl w:val="0"/>
+          <w:numId w:val="11"/>
+        </w:numPr>
+        <w:spacing w:line="360" w:lineRule="auto"/>
+        <w:jc w:val="both"/>
+        <w:rPr>
+          <w:rFonts w:ascii="Verdana" w:hAnsi="Verdana" w:cs="Tahoma"/>
+          <w:sz w:val="20"/>
+          <w:szCs w:val="20"/>
+        </w:rPr>
+      </w:pPr>
+      <w:r>
+        <w:rPr>
+          <w:rFonts w:ascii="Verdana" w:hAnsi="Verdana" w:cs="Tahoma"/>
+          <w:sz w:val="20"/>
+          <w:szCs w:val="20"/>
+        </w:rPr>
+        <w:t>Resolution Plan: Develop a simple resolution plan, outlining steps to prevent recurrence and improve collaboration.</w:t>
+      </w:r>
+    </w:p>
+    <w:p/>
+    <w:p>
+      <w:r>
+        <w:t>For major non-compliance</w:t>
+      </w:r>
+    </w:p>
+    <w:p/>
+    <w:p>
+      <w:pPr>
+        <w:pStyle w:val="ListParagraph"/>
+        <w:numPr>
+          <w:ilvl w:val="0"/>
+          <w:numId w:val="11"/>
+        </w:numPr>
+        <w:spacing w:line="360" w:lineRule="auto"/>
+        <w:jc w:val="both"/>
+        <w:rPr>
+          <w:rFonts w:ascii="Verdana" w:hAnsi="Verdana" w:cs="Tahoma"/>
+          <w:sz w:val="20"/>
+          <w:szCs w:val="20"/>
+        </w:rPr>
+      </w:pPr>
+      <w:r>
+        <w:rPr>
+          <w:rFonts w:ascii="Verdana" w:hAnsi="Verdana" w:cs="Tahoma"/>
+          <w:sz w:val="20"/>
+          <w:szCs w:val="20"/>
+        </w:rPr>
+        <w:t xml:space="preserve">Formal Meeting: </w:t>
+      </w:r>
+      <w:r>
+        <w:rPr>
+          <w:rFonts w:ascii="Verdana" w:hAnsi="Verdana" w:cs="Tahoma"/>
+          <w:sz w:val="20"/>
+          <w:szCs w:val="20"/>
+        </w:rPr>
+        <w:t>The team will hold</w:t>
+      </w:r>
+      <w:r>
+        <w:rPr>
+          <w:rFonts w:ascii="Verdana" w:hAnsi="Verdana" w:cs="Tahoma"/>
+          <w:sz w:val="20"/>
+          <w:szCs w:val="20"/>
+        </w:rPr>
+        <w:t xml:space="preserve"> a formal meeting with all </w:t>
+      </w:r>
+      <w:proofErr w:type="spellStart"/>
+      <w:r>
+        <w:rPr>
+          <w:rFonts w:ascii="Verdana" w:hAnsi="Verdana" w:cs="Tahoma"/>
+          <w:sz w:val="20"/>
+          <w:szCs w:val="20"/>
+        </w:rPr>
+        <w:t>members</w:t>
+      </w:r>
+      <w:r>
+        <w:rPr>
+          <w:rFonts w:ascii="Verdana" w:hAnsi="Verdana" w:cs="Tahoma"/>
+          <w:sz w:val="20"/>
+          <w:szCs w:val="20"/>
+        </w:rPr>
+        <w:t>to</w:t>
+      </w:r>
+      <w:proofErr w:type="spellEnd"/>
+      <w:r>
+        <w:rPr>
+          <w:rFonts w:ascii="Verdana" w:hAnsi="Verdana" w:cs="Tahoma"/>
+          <w:sz w:val="20"/>
+          <w:szCs w:val="20"/>
+        </w:rPr>
+        <w:t xml:space="preserve"> discuss the issue in a structured manner.</w:t>
+      </w:r>
+    </w:p>
+    <w:p>
+      <w:pPr>
+        <w:pStyle w:val="ListParagraph"/>
+        <w:numPr>
+          <w:ilvl w:val="0"/>
+          <w:numId w:val="11"/>
+        </w:numPr>
+        <w:spacing w:line="360" w:lineRule="auto"/>
+        <w:jc w:val="both"/>
+        <w:rPr>
+          <w:rFonts w:ascii="Verdana" w:hAnsi="Verdana" w:cs="Tahoma"/>
+          <w:sz w:val="20"/>
+          <w:szCs w:val="20"/>
+        </w:rPr>
+      </w:pPr>
+      <w:r>
+        <w:rPr>
+          <w:rFonts w:ascii="Verdana" w:hAnsi="Verdana" w:cs="Tahoma"/>
+          <w:sz w:val="20"/>
+          <w:szCs w:val="20"/>
+        </w:rPr>
+        <w:t>Action Plan: Develop a detailed action plan with specific, measurable goals and timelines for addressing the non-compliance.</w:t>
+      </w:r>
+    </w:p>
+    <w:p>
+      <w:pPr>
+        <w:pStyle w:val="ListParagraph"/>
+        <w:numPr>
+          <w:ilvl w:val="0"/>
+          <w:numId w:val="11"/>
+        </w:numPr>
+        <w:spacing w:line="360" w:lineRule="auto"/>
+        <w:jc w:val="both"/>
+        <w:rPr>
+          <w:rFonts w:ascii="Verdana" w:hAnsi="Verdana" w:cs="Tahoma"/>
+          <w:sz w:val="20"/>
+          <w:szCs w:val="20"/>
+        </w:rPr>
+      </w:pPr>
+      <w:r>
+        <w:rPr>
+          <w:rFonts w:ascii="Verdana" w:hAnsi="Verdana" w:cs="Tahoma"/>
+          <w:sz w:val="20"/>
+          <w:szCs w:val="20"/>
+        </w:rPr>
+        <w:t>Follow-Up: Schedule follow-up meetings to assess progress and adjust the action plan as necessary.</w:t>
+      </w:r>
+    </w:p>
+    <w:p/>
     <w:p>
       <w:pPr>
         <w:pStyle w:val="Heading2"/>
@@ -8238,7 +7965,6 @@
           <w:sz w:val="20"/>
           <w:szCs w:val="20"/>
         </w:rPr>
-        <w:lastRenderedPageBreak/>
         <w:t>QUT (201</w:t>
       </w:r>
       <w:r>
@@ -8444,7 +8170,6 @@
       </w:r>
       <w:bookmarkStart w:id="9" w:name="_Toc445042200"/>
       <w:r>
-        <w:lastRenderedPageBreak/>
         <w:t xml:space="preserve">Appendix – Team </w:t>
       </w:r>
       <w:r>
@@ -9201,16 +8926,7 @@
           <w:sz w:val="20"/>
           <w:szCs w:val="20"/>
         </w:rPr>
-        <w:t xml:space="preserve">What you will do if members make significantly different contributions in terms of </w:t>
-      </w:r>
-      <w:r>
-        <w:rPr>
-          <w:rFonts w:ascii="Verdana" w:hAnsi="Verdana" w:cs="Tahoma"/>
-          <w:sz w:val="20"/>
-          <w:szCs w:val="20"/>
-        </w:rPr>
-        <w:lastRenderedPageBreak/>
-        <w:t xml:space="preserve">quantity or quality of </w:t>
+        <w:t xml:space="preserve">What you will do if members make significantly different contributions in terms of quantity or quality of </w:t>
       </w:r>
       <w:proofErr w:type="gramStart"/>
       <w:r>
@@ -9881,7 +9597,6 @@
         <w:rPr>
           <w:rFonts w:ascii="Verdana" w:hAnsi="Verdana"/>
         </w:rPr>
-        <w:lastRenderedPageBreak/>
         <w:t>Penalties for Major and Minor Non-Compliance</w:t>
       </w:r>
       <w:bookmarkEnd w:id="13"/>
@@ -10037,6 +9752,9 @@
       </w:r>
     </w:p>
   </w:endnote>
+  <w:endnote w:type="continuationNotice" w:id="1">
+    <w:p/>
+  </w:endnote>
 </w:endnotes>
 </file>
 
@@ -10181,6 +9899,9 @@
       </w:r>
     </w:p>
   </w:footnote>
+  <w:footnote w:type="continuationNotice" w:id="1">
+    <w:p/>
+  </w:footnote>
 </w:footnotes>
 </file>
 
@@ -14214,6 +13935,119 @@
     </w:lvl>
   </w:abstractNum>
   <w:abstractNum w:abstractNumId="31" w15:restartNumberingAfterBreak="0">
+    <w:nsid w:val="16AA2F45"/>
+    <w:multiLevelType w:val="hybridMultilevel"/>
+    <w:tmpl w:val="6A720E78"/>
+    <w:lvl w:ilvl="0" w:tplc="0C090001">
+      <w:start w:val="1"/>
+      <w:numFmt w:val="bullet"/>
+      <w:lvlText w:val=""/>
+      <w:lvlJc w:val="left"/>
+      <w:pPr>
+        <w:ind w:left="720" w:hanging="360"/>
+      </w:pPr>
+      <w:rPr>
+        <w:rFonts w:ascii="Symbol" w:hAnsi="Symbol" w:hint="default"/>
+      </w:rPr>
+    </w:lvl>
+    <w:lvl w:ilvl="1" w:tplc="0C090003" w:tentative="1">
+      <w:start w:val="1"/>
+      <w:numFmt w:val="bullet"/>
+      <w:lvlText w:val="o"/>
+      <w:lvlJc w:val="left"/>
+      <w:pPr>
+        <w:ind w:left="1440" w:hanging="360"/>
+      </w:pPr>
+      <w:rPr>
+        <w:rFonts w:ascii="Courier New" w:hAnsi="Courier New" w:cs="Courier New" w:hint="default"/>
+      </w:rPr>
+    </w:lvl>
+    <w:lvl w:ilvl="2" w:tplc="0C090005" w:tentative="1">
+      <w:start w:val="1"/>
+      <w:numFmt w:val="bullet"/>
+      <w:lvlText w:val=""/>
+      <w:lvlJc w:val="left"/>
+      <w:pPr>
+        <w:ind w:left="2160" w:hanging="360"/>
+      </w:pPr>
+      <w:rPr>
+        <w:rFonts w:ascii="Wingdings" w:hAnsi="Wingdings" w:hint="default"/>
+      </w:rPr>
+    </w:lvl>
+    <w:lvl w:ilvl="3" w:tplc="0C090001" w:tentative="1">
+      <w:start w:val="1"/>
+      <w:numFmt w:val="bullet"/>
+      <w:lvlText w:val=""/>
+      <w:lvlJc w:val="left"/>
+      <w:pPr>
+        <w:ind w:left="2880" w:hanging="360"/>
+      </w:pPr>
+      <w:rPr>
+        <w:rFonts w:ascii="Symbol" w:hAnsi="Symbol" w:hint="default"/>
+      </w:rPr>
+    </w:lvl>
+    <w:lvl w:ilvl="4" w:tplc="0C090003" w:tentative="1">
+      <w:start w:val="1"/>
+      <w:numFmt w:val="bullet"/>
+      <w:lvlText w:val="o"/>
+      <w:lvlJc w:val="left"/>
+      <w:pPr>
+        <w:ind w:left="3600" w:hanging="360"/>
+      </w:pPr>
+      <w:rPr>
+        <w:rFonts w:ascii="Courier New" w:hAnsi="Courier New" w:cs="Courier New" w:hint="default"/>
+      </w:rPr>
+    </w:lvl>
+    <w:lvl w:ilvl="5" w:tplc="0C090005" w:tentative="1">
+      <w:start w:val="1"/>
+      <w:numFmt w:val="bullet"/>
+      <w:lvlText w:val=""/>
+      <w:lvlJc w:val="left"/>
+      <w:pPr>
+        <w:ind w:left="4320" w:hanging="360"/>
+      </w:pPr>
+      <w:rPr>
+        <w:rFonts w:ascii="Wingdings" w:hAnsi="Wingdings" w:hint="default"/>
+      </w:rPr>
+    </w:lvl>
+    <w:lvl w:ilvl="6" w:tplc="0C090001" w:tentative="1">
+      <w:start w:val="1"/>
+      <w:numFmt w:val="bullet"/>
+      <w:lvlText w:val=""/>
+      <w:lvlJc w:val="left"/>
+      <w:pPr>
+        <w:ind w:left="5040" w:hanging="360"/>
+      </w:pPr>
+      <w:rPr>
+        <w:rFonts w:ascii="Symbol" w:hAnsi="Symbol" w:hint="default"/>
+      </w:rPr>
+    </w:lvl>
+    <w:lvl w:ilvl="7" w:tplc="0C090003" w:tentative="1">
+      <w:start w:val="1"/>
+      <w:numFmt w:val="bullet"/>
+      <w:lvlText w:val="o"/>
+      <w:lvlJc w:val="left"/>
+      <w:pPr>
+        <w:ind w:left="5760" w:hanging="360"/>
+      </w:pPr>
+      <w:rPr>
+        <w:rFonts w:ascii="Courier New" w:hAnsi="Courier New" w:cs="Courier New" w:hint="default"/>
+      </w:rPr>
+    </w:lvl>
+    <w:lvl w:ilvl="8" w:tplc="0C090005" w:tentative="1">
+      <w:start w:val="1"/>
+      <w:numFmt w:val="bullet"/>
+      <w:lvlText w:val=""/>
+      <w:lvlJc w:val="left"/>
+      <w:pPr>
+        <w:ind w:left="6480" w:hanging="360"/>
+      </w:pPr>
+      <w:rPr>
+        <w:rFonts w:ascii="Wingdings" w:hAnsi="Wingdings" w:hint="default"/>
+      </w:rPr>
+    </w:lvl>
+  </w:abstractNum>
+  <w:abstractNum w:abstractNumId="32" w15:restartNumberingAfterBreak="0">
     <w:nsid w:val="1AAD0F17"/>
     <w:multiLevelType w:val="multilevel"/>
     <w:tmpl w:val="4F04DEEA"/>
@@ -14362,7 +14196,7 @@
       </w:rPr>
     </w:lvl>
   </w:abstractNum>
-  <w:abstractNum w:abstractNumId="32" w15:restartNumberingAfterBreak="0">
+  <w:abstractNum w:abstractNumId="33" w15:restartNumberingAfterBreak="0">
     <w:nsid w:val="1C6C0B4E"/>
     <w:multiLevelType w:val="hybridMultilevel"/>
     <w:tmpl w:val="40A68904"/>
@@ -14502,7 +14336,7 @@
       </w:rPr>
     </w:lvl>
   </w:abstractNum>
-  <w:abstractNum w:abstractNumId="33" w15:restartNumberingAfterBreak="0">
+  <w:abstractNum w:abstractNumId="34" w15:restartNumberingAfterBreak="0">
     <w:nsid w:val="25F43C79"/>
     <w:multiLevelType w:val="multilevel"/>
     <w:tmpl w:val="8042C508"/>
@@ -14615,7 +14449,7 @@
       </w:pPr>
     </w:lvl>
   </w:abstractNum>
-  <w:abstractNum w:abstractNumId="34" w15:restartNumberingAfterBreak="0">
+  <w:abstractNum w:abstractNumId="35" w15:restartNumberingAfterBreak="0">
     <w:nsid w:val="2C736F9E"/>
     <w:multiLevelType w:val="multilevel"/>
     <w:tmpl w:val="9EC0AB74"/>
@@ -14731,7 +14565,7 @@
       </w:pPr>
     </w:lvl>
   </w:abstractNum>
-  <w:abstractNum w:abstractNumId="35" w15:restartNumberingAfterBreak="0">
+  <w:abstractNum w:abstractNumId="36" w15:restartNumberingAfterBreak="0">
     <w:nsid w:val="47305267"/>
     <w:multiLevelType w:val="multilevel"/>
     <w:tmpl w:val="F4DC372C"/>
@@ -14880,7 +14714,7 @@
       </w:rPr>
     </w:lvl>
   </w:abstractNum>
-  <w:abstractNum w:abstractNumId="36" w15:restartNumberingAfterBreak="0">
+  <w:abstractNum w:abstractNumId="37" w15:restartNumberingAfterBreak="0">
     <w:nsid w:val="4AC110D8"/>
     <w:multiLevelType w:val="hybridMultilevel"/>
     <w:tmpl w:val="211A48F4"/>
@@ -14993,7 +14827,7 @@
       </w:pPr>
     </w:lvl>
   </w:abstractNum>
-  <w:abstractNum w:abstractNumId="37" w15:restartNumberingAfterBreak="0">
+  <w:abstractNum w:abstractNumId="38" w15:restartNumberingAfterBreak="0">
     <w:nsid w:val="57E240E1"/>
     <w:multiLevelType w:val="hybridMultilevel"/>
     <w:tmpl w:val="503C745E"/>
@@ -15106,7 +14940,7 @@
       </w:rPr>
     </w:lvl>
   </w:abstractNum>
-  <w:abstractNum w:abstractNumId="38" w15:restartNumberingAfterBreak="0">
+  <w:abstractNum w:abstractNumId="39" w15:restartNumberingAfterBreak="0">
     <w:nsid w:val="5A1062FB"/>
     <w:multiLevelType w:val="multilevel"/>
     <w:tmpl w:val="F56834F8"/>
@@ -15255,7 +15089,7 @@
       </w:rPr>
     </w:lvl>
   </w:abstractNum>
-  <w:abstractNum w:abstractNumId="39" w15:restartNumberingAfterBreak="0">
+  <w:abstractNum w:abstractNumId="40" w15:restartNumberingAfterBreak="0">
     <w:nsid w:val="642E0483"/>
     <w:multiLevelType w:val="hybridMultilevel"/>
     <w:tmpl w:val="7550002A"/>
@@ -15395,7 +15229,7 @@
       </w:rPr>
     </w:lvl>
   </w:abstractNum>
-  <w:abstractNum w:abstractNumId="40" w15:restartNumberingAfterBreak="0">
+  <w:abstractNum w:abstractNumId="41" w15:restartNumberingAfterBreak="0">
     <w:nsid w:val="701512F0"/>
     <w:multiLevelType w:val="hybridMultilevel"/>
     <w:tmpl w:val="8C564B74"/>
@@ -15535,7 +15369,7 @@
       </w:rPr>
     </w:lvl>
   </w:abstractNum>
-  <w:abstractNum w:abstractNumId="41" w15:restartNumberingAfterBreak="0">
+  <w:abstractNum w:abstractNumId="42" w15:restartNumberingAfterBreak="0">
     <w:nsid w:val="76A85ECC"/>
     <w:multiLevelType w:val="multilevel"/>
     <w:tmpl w:val="DFD6C80A"/>
@@ -15681,7 +15515,7 @@
       </w:rPr>
     </w:lvl>
   </w:abstractNum>
-  <w:abstractNum w:abstractNumId="42" w15:restartNumberingAfterBreak="0">
+  <w:abstractNum w:abstractNumId="43" w15:restartNumberingAfterBreak="0">
     <w:nsid w:val="78AD4797"/>
     <w:multiLevelType w:val="multilevel"/>
     <w:tmpl w:val="4664BD52"/>
@@ -15830,50 +15664,169 @@
       </w:rPr>
     </w:lvl>
   </w:abstractNum>
+  <w:abstractNum w:abstractNumId="44" w15:restartNumberingAfterBreak="0">
+    <w:nsid w:val="79E33D0F"/>
+    <w:multiLevelType w:val="hybridMultilevel"/>
+    <w:tmpl w:val="3C4CB6EE"/>
+    <w:lvl w:ilvl="0" w:tplc="0C090001">
+      <w:start w:val="1"/>
+      <w:numFmt w:val="bullet"/>
+      <w:lvlText w:val=""/>
+      <w:lvlJc w:val="left"/>
+      <w:pPr>
+        <w:ind w:left="720" w:hanging="360"/>
+      </w:pPr>
+      <w:rPr>
+        <w:rFonts w:ascii="Symbol" w:hAnsi="Symbol" w:hint="default"/>
+      </w:rPr>
+    </w:lvl>
+    <w:lvl w:ilvl="1" w:tplc="0C090003" w:tentative="1">
+      <w:start w:val="1"/>
+      <w:numFmt w:val="bullet"/>
+      <w:lvlText w:val="o"/>
+      <w:lvlJc w:val="left"/>
+      <w:pPr>
+        <w:ind w:left="1440" w:hanging="360"/>
+      </w:pPr>
+      <w:rPr>
+        <w:rFonts w:ascii="Courier New" w:hAnsi="Courier New" w:cs="Courier New" w:hint="default"/>
+      </w:rPr>
+    </w:lvl>
+    <w:lvl w:ilvl="2" w:tplc="0C090005" w:tentative="1">
+      <w:start w:val="1"/>
+      <w:numFmt w:val="bullet"/>
+      <w:lvlText w:val=""/>
+      <w:lvlJc w:val="left"/>
+      <w:pPr>
+        <w:ind w:left="2160" w:hanging="360"/>
+      </w:pPr>
+      <w:rPr>
+        <w:rFonts w:ascii="Wingdings" w:hAnsi="Wingdings" w:hint="default"/>
+      </w:rPr>
+    </w:lvl>
+    <w:lvl w:ilvl="3" w:tplc="0C090001" w:tentative="1">
+      <w:start w:val="1"/>
+      <w:numFmt w:val="bullet"/>
+      <w:lvlText w:val=""/>
+      <w:lvlJc w:val="left"/>
+      <w:pPr>
+        <w:ind w:left="2880" w:hanging="360"/>
+      </w:pPr>
+      <w:rPr>
+        <w:rFonts w:ascii="Symbol" w:hAnsi="Symbol" w:hint="default"/>
+      </w:rPr>
+    </w:lvl>
+    <w:lvl w:ilvl="4" w:tplc="0C090003" w:tentative="1">
+      <w:start w:val="1"/>
+      <w:numFmt w:val="bullet"/>
+      <w:lvlText w:val="o"/>
+      <w:lvlJc w:val="left"/>
+      <w:pPr>
+        <w:ind w:left="3600" w:hanging="360"/>
+      </w:pPr>
+      <w:rPr>
+        <w:rFonts w:ascii="Courier New" w:hAnsi="Courier New" w:cs="Courier New" w:hint="default"/>
+      </w:rPr>
+    </w:lvl>
+    <w:lvl w:ilvl="5" w:tplc="0C090005" w:tentative="1">
+      <w:start w:val="1"/>
+      <w:numFmt w:val="bullet"/>
+      <w:lvlText w:val=""/>
+      <w:lvlJc w:val="left"/>
+      <w:pPr>
+        <w:ind w:left="4320" w:hanging="360"/>
+      </w:pPr>
+      <w:rPr>
+        <w:rFonts w:ascii="Wingdings" w:hAnsi="Wingdings" w:hint="default"/>
+      </w:rPr>
+    </w:lvl>
+    <w:lvl w:ilvl="6" w:tplc="0C090001" w:tentative="1">
+      <w:start w:val="1"/>
+      <w:numFmt w:val="bullet"/>
+      <w:lvlText w:val=""/>
+      <w:lvlJc w:val="left"/>
+      <w:pPr>
+        <w:ind w:left="5040" w:hanging="360"/>
+      </w:pPr>
+      <w:rPr>
+        <w:rFonts w:ascii="Symbol" w:hAnsi="Symbol" w:hint="default"/>
+      </w:rPr>
+    </w:lvl>
+    <w:lvl w:ilvl="7" w:tplc="0C090003" w:tentative="1">
+      <w:start w:val="1"/>
+      <w:numFmt w:val="bullet"/>
+      <w:lvlText w:val="o"/>
+      <w:lvlJc w:val="left"/>
+      <w:pPr>
+        <w:ind w:left="5760" w:hanging="360"/>
+      </w:pPr>
+      <w:rPr>
+        <w:rFonts w:ascii="Courier New" w:hAnsi="Courier New" w:cs="Courier New" w:hint="default"/>
+      </w:rPr>
+    </w:lvl>
+    <w:lvl w:ilvl="8" w:tplc="0C090005" w:tentative="1">
+      <w:start w:val="1"/>
+      <w:numFmt w:val="bullet"/>
+      <w:lvlText w:val=""/>
+      <w:lvlJc w:val="left"/>
+      <w:pPr>
+        <w:ind w:left="6480" w:hanging="360"/>
+      </w:pPr>
+      <w:rPr>
+        <w:rFonts w:ascii="Wingdings" w:hAnsi="Wingdings" w:hint="default"/>
+      </w:rPr>
+    </w:lvl>
+  </w:abstractNum>
   <w:num w:numId="1" w16cid:durableId="1767267863">
-    <w:abstractNumId w:val="41"/>
+    <w:abstractNumId w:val="42"/>
   </w:num>
   <w:num w:numId="2" w16cid:durableId="1699893630">
-    <w:abstractNumId w:val="39"/>
+    <w:abstractNumId w:val="40"/>
   </w:num>
   <w:num w:numId="3" w16cid:durableId="776602602">
-    <w:abstractNumId w:val="36"/>
+    <w:abstractNumId w:val="37"/>
   </w:num>
   <w:num w:numId="4" w16cid:durableId="432482284">
-    <w:abstractNumId w:val="32"/>
+    <w:abstractNumId w:val="33"/>
   </w:num>
   <w:num w:numId="5" w16cid:durableId="1258951223">
-    <w:abstractNumId w:val="40"/>
+    <w:abstractNumId w:val="41"/>
   </w:num>
   <w:num w:numId="6" w16cid:durableId="272058721">
     <w:abstractNumId w:val="28"/>
   </w:num>
   <w:num w:numId="7" w16cid:durableId="256836984">
-    <w:abstractNumId w:val="35"/>
+    <w:abstractNumId w:val="36"/>
   </w:num>
   <w:num w:numId="8" w16cid:durableId="1182669563">
-    <w:abstractNumId w:val="42"/>
+    <w:abstractNumId w:val="43"/>
   </w:num>
   <w:num w:numId="9" w16cid:durableId="1987973078">
     <w:abstractNumId w:val="29"/>
   </w:num>
   <w:num w:numId="10" w16cid:durableId="692271602">
-    <w:abstractNumId w:val="31"/>
+    <w:abstractNumId w:val="32"/>
   </w:num>
   <w:num w:numId="11" w16cid:durableId="286081810">
-    <w:abstractNumId w:val="37"/>
+    <w:abstractNumId w:val="38"/>
   </w:num>
   <w:num w:numId="12" w16cid:durableId="397558060">
     <w:abstractNumId w:val="30"/>
   </w:num>
   <w:num w:numId="13" w16cid:durableId="835650528">
-    <w:abstractNumId w:val="33"/>
+    <w:abstractNumId w:val="34"/>
   </w:num>
   <w:num w:numId="14" w16cid:durableId="868026430">
-    <w:abstractNumId w:val="38"/>
+    <w:abstractNumId w:val="39"/>
   </w:num>
   <w:num w:numId="15" w16cid:durableId="1078752048">
-    <w:abstractNumId w:val="34"/>
+    <w:abstractNumId w:val="35"/>
+  </w:num>
+  <w:num w:numId="16" w16cid:durableId="876552413">
+    <w:abstractNumId w:val="44"/>
+  </w:num>
+  <w:num w:numId="17" w16cid:durableId="1396276476">
+    <w:abstractNumId w:val="31"/>
   </w:num>
 </w:numbering>
 </file>

</xml_diff>